<commit_message>
keywords added to the synopsis
</commit_message>
<xml_diff>
--- a/MCS_project_sem_III/Synopsis.docx
+++ b/MCS_project_sem_III/Synopsis.docx
@@ -4,6 +4,26 @@
   <w:body>
     <w:p>
       <w:pPr>
+        <w:jc w:val="center"/>
+        <w:rPr>
+          <w:b/>
+          <w:sz w:val="32"/>
+          <w:szCs w:val="32"/>
+          <w:lang w:val="en-IN"/>
+        </w:rPr>
+      </w:pPr>
+      <w:r>
+        <w:rPr>
+          <w:b/>
+          <w:sz w:val="32"/>
+          <w:szCs w:val="32"/>
+          <w:lang w:val="en-IN"/>
+        </w:rPr>
+        <w:t>Synopsis</w:t>
+      </w:r>
+    </w:p>
+    <w:p>
+      <w:pPr>
         <w:rPr>
           <w:b/>
           <w:sz w:val="28"/>
@@ -18,7 +38,36 @@
           <w:szCs w:val="28"/>
           <w:lang w:val="en-IN"/>
         </w:rPr>
-        <w:t>Efficient clustering algorithm to segregate tests based on execution behaviour</w:t>
+        <w:t xml:space="preserve">TITLE: </w:t>
+      </w:r>
+      <w:r>
+        <w:rPr>
+          <w:b/>
+          <w:sz w:val="28"/>
+          <w:szCs w:val="28"/>
+          <w:lang w:val="en-IN"/>
+        </w:rPr>
+        <w:t>Efficient clustering algorithm to segregate t</w:t>
+      </w:r>
+      <w:r>
+        <w:rPr>
+          <w:b/>
+          <w:sz w:val="28"/>
+          <w:szCs w:val="28"/>
+          <w:lang w:val="en-IN"/>
+        </w:rPr>
+        <w:t>ests based on execution behavio</w:t>
+      </w:r>
+      <w:bookmarkStart w:id="0" w:name="_GoBack"/>
+      <w:bookmarkEnd w:id="0"/>
+      <w:r>
+        <w:rPr>
+          <w:b/>
+          <w:sz w:val="28"/>
+          <w:szCs w:val="28"/>
+          <w:lang w:val="en-IN"/>
+        </w:rPr>
+        <w:t>r</w:t>
       </w:r>
     </w:p>
     <w:p>
@@ -31,192 +80,188 @@
     <w:p>
       <w:pPr>
         <w:rPr>
+          <w:sz w:val="24"/>
+          <w:szCs w:val="24"/>
           <w:lang w:val="en-IN"/>
         </w:rPr>
       </w:pPr>
       <w:r>
         <w:rPr>
-          <w:lang w:val="en-IN"/>
-        </w:rPr>
-        <w:t>Unsupervised learning</w:t>
-      </w:r>
-      <w:bookmarkStart w:id="0" w:name="_GoBack"/>
-      <w:bookmarkEnd w:id="0"/>
+          <w:sz w:val="24"/>
+          <w:szCs w:val="24"/>
+          <w:lang w:val="en-IN"/>
+        </w:rPr>
+        <w:t>Machine learning technique for finding hidden patterns or intrinsic structures in data</w:t>
+      </w:r>
     </w:p>
     <w:p>
       <w:pPr>
         <w:rPr>
+          <w:sz w:val="24"/>
+          <w:szCs w:val="24"/>
           <w:lang w:val="en-IN"/>
         </w:rPr>
       </w:pPr>
       <w:r>
         <w:rPr>
-          <w:lang w:val="en-IN"/>
-        </w:rPr>
-        <w:t>Machine learning technique for finding hidden patterns or intrinsic structures in data</w:t>
+          <w:sz w:val="24"/>
+          <w:szCs w:val="24"/>
+          <w:lang w:val="en-IN"/>
+        </w:rPr>
+        <w:t xml:space="preserve">      </w:t>
+      </w:r>
+      <w:r>
+        <w:rPr>
+          <w:sz w:val="24"/>
+          <w:szCs w:val="24"/>
+          <w:lang w:val="en-IN"/>
+        </w:rPr>
+        <w:t>Unsupervised learning is a type of machine learning algorithm used to draw inferences from data</w:t>
+      </w:r>
+      <w:r>
+        <w:rPr>
+          <w:sz w:val="24"/>
+          <w:szCs w:val="24"/>
+          <w:lang w:val="en-IN"/>
+        </w:rPr>
+        <w:t xml:space="preserve"> </w:t>
+      </w:r>
+      <w:r>
+        <w:rPr>
+          <w:sz w:val="24"/>
+          <w:szCs w:val="24"/>
+          <w:lang w:val="en-IN"/>
+        </w:rPr>
+        <w:t xml:space="preserve">sets consisting of input data without </w:t>
+      </w:r>
+      <w:proofErr w:type="spellStart"/>
+      <w:r>
+        <w:rPr>
+          <w:sz w:val="24"/>
+          <w:szCs w:val="24"/>
+          <w:lang w:val="en-IN"/>
+        </w:rPr>
+        <w:t>labeled</w:t>
+      </w:r>
+      <w:proofErr w:type="spellEnd"/>
+      <w:r>
+        <w:rPr>
+          <w:sz w:val="24"/>
+          <w:szCs w:val="24"/>
+          <w:lang w:val="en-IN"/>
+        </w:rPr>
+        <w:t xml:space="preserve"> responses.</w:t>
       </w:r>
     </w:p>
     <w:p>
       <w:pPr>
         <w:rPr>
+          <w:sz w:val="24"/>
+          <w:szCs w:val="24"/>
           <w:lang w:val="en-IN"/>
         </w:rPr>
       </w:pPr>
       <w:r>
         <w:rPr>
-          <w:lang w:val="en-IN"/>
-        </w:rPr>
-        <w:t xml:space="preserve">Unsupervised learning is a type of machine learning algorithm used to draw inferences from datasets consisting of input </w:t>
-      </w:r>
-      <w:r>
-        <w:rPr>
-          <w:lang w:val="en-IN"/>
-        </w:rPr>
-        <w:t xml:space="preserve">data without </w:t>
+          <w:sz w:val="24"/>
+          <w:szCs w:val="24"/>
+          <w:lang w:val="en-IN"/>
+        </w:rPr>
+        <w:t xml:space="preserve">The most common unsupervised learning method is cluster analysis, which is used for exploratory data analysis to find hidden patterns or grouping in data. The clusters are </w:t>
       </w:r>
       <w:proofErr w:type="spellStart"/>
       <w:r>
         <w:rPr>
-          <w:lang w:val="en-IN"/>
-        </w:rPr>
-        <w:t>labeled</w:t>
+          <w:sz w:val="24"/>
+          <w:szCs w:val="24"/>
+          <w:lang w:val="en-IN"/>
+        </w:rPr>
+        <w:t>modeled</w:t>
       </w:r>
       <w:proofErr w:type="spellEnd"/>
       <w:r>
         <w:rPr>
-          <w:lang w:val="en-IN"/>
-        </w:rPr>
-        <w:t xml:space="preserve"> responses.</w:t>
+          <w:sz w:val="24"/>
+          <w:szCs w:val="24"/>
+          <w:lang w:val="en-IN"/>
+        </w:rPr>
+        <w:t xml:space="preserve"> using a measure of similarity which is defined upon metrics such as Euclidean or probabilistic distance.</w:t>
       </w:r>
     </w:p>
     <w:p>
       <w:pPr>
         <w:rPr>
+          <w:b/>
+          <w:sz w:val="28"/>
+          <w:szCs w:val="28"/>
           <w:lang w:val="en-IN"/>
         </w:rPr>
       </w:pPr>
       <w:r>
         <w:rPr>
-          <w:lang w:val="en-IN"/>
-        </w:rPr>
-        <w:t xml:space="preserve">The most common unsupervised learning method is cluster analysis, which is used for exploratory data analysis to find hidden patterns or grouping in data. The clusters are </w:t>
-      </w:r>
-      <w:proofErr w:type="spellStart"/>
-      <w:r>
-        <w:rPr>
-          <w:lang w:val="en-IN"/>
-        </w:rPr>
-        <w:t>modeled</w:t>
-      </w:r>
-      <w:proofErr w:type="spellEnd"/>
-      <w:r>
-        <w:rPr>
-          <w:lang w:val="en-IN"/>
-        </w:rPr>
-        <w:t xml:space="preserve"> using a measure of similarity which is defined upon metrics such as Euclidea</w:t>
-      </w:r>
-      <w:r>
-        <w:rPr>
-          <w:lang w:val="en-IN"/>
-        </w:rPr>
-        <w:t>n or probabilistic distance.</w:t>
+          <w:b/>
+          <w:sz w:val="28"/>
+          <w:szCs w:val="28"/>
+          <w:lang w:val="en-IN"/>
+        </w:rPr>
+        <w:t xml:space="preserve">Keywords </w:t>
       </w:r>
     </w:p>
     <w:p>
       <w:pPr>
         <w:rPr>
+          <w:sz w:val="24"/>
+          <w:szCs w:val="24"/>
           <w:lang w:val="en-IN"/>
         </w:rPr>
       </w:pPr>
       <w:r>
         <w:rPr>
-          <w:lang w:val="en-IN"/>
-        </w:rPr>
-        <w:t>Common</w:t>
-      </w:r>
-      <w:r>
-        <w:rPr>
-          <w:lang w:val="en-IN"/>
-        </w:rPr>
-        <w:t xml:space="preserve"> clustering algorithms include:</w:t>
-      </w:r>
-    </w:p>
-    <w:p>
-      <w:pPr>
-        <w:rPr>
-          <w:lang w:val="en-IN"/>
-        </w:rPr>
-      </w:pPr>
-      <w:r>
-        <w:rPr>
-          <w:lang w:val="en-IN"/>
-        </w:rPr>
-        <w:t>Hierarchical clustering: builds a multilevel hierarchy of clusters by creating a cluster tree</w:t>
-      </w:r>
-    </w:p>
-    <w:p>
-      <w:pPr>
-        <w:rPr>
-          <w:lang w:val="en-IN"/>
-        </w:rPr>
-      </w:pPr>
-      <w:r>
-        <w:rPr>
-          <w:lang w:val="en-IN"/>
-        </w:rPr>
-        <w:t>k-Means clustering: partitions data into k distinct clusters based on distance to the centroid of a cluster</w:t>
-      </w:r>
-    </w:p>
-    <w:p>
-      <w:pPr>
-        <w:rPr>
-          <w:lang w:val="en-IN"/>
-        </w:rPr>
-      </w:pPr>
-      <w:r>
-        <w:rPr>
-          <w:lang w:val="en-IN"/>
-        </w:rPr>
-        <w:t>Gaussian mixture models: models clusters as a mixture of multivariate normal density components</w:t>
-      </w:r>
-    </w:p>
-    <w:p>
-      <w:pPr>
-        <w:rPr>
-          <w:lang w:val="en-IN"/>
-        </w:rPr>
-      </w:pPr>
-      <w:r>
-        <w:rPr>
-          <w:lang w:val="en-IN"/>
-        </w:rPr>
-        <w:t>Self-organizing maps: uses neural networks that learn the topology and distribution of the data</w:t>
-      </w:r>
-    </w:p>
-    <w:p>
-      <w:pPr>
-        <w:rPr>
-          <w:lang w:val="en-IN"/>
-        </w:rPr>
-      </w:pPr>
-      <w:r>
-        <w:rPr>
-          <w:lang w:val="en-IN"/>
-        </w:rPr>
-        <w:t>Hidden Markov models: uses observed data to recover the sequence of states</w:t>
-      </w:r>
-    </w:p>
-    <w:p>
-      <w:pPr>
-        <w:rPr>
-          <w:lang w:val="en-IN"/>
-        </w:rPr>
-      </w:pPr>
-      <w:r>
-        <w:rPr>
-          <w:lang w:val="en-IN"/>
-        </w:rPr>
-        <w:t>Unsupervised learning methods are used in bioinformatics for sequence analysis and genetic clustering; in data mining for sequence and pattern mining; in medical imaging for image segmentation; and in computer vision for object recognition.</w:t>
+          <w:sz w:val="24"/>
+          <w:szCs w:val="24"/>
+          <w:lang w:val="en-IN"/>
+        </w:rPr>
+        <w:t xml:space="preserve">SQL, k-means clustering, </w:t>
+      </w:r>
+      <w:r>
+        <w:rPr>
+          <w:sz w:val="24"/>
+          <w:szCs w:val="24"/>
+          <w:lang w:val="en-IN"/>
+        </w:rPr>
+        <w:t xml:space="preserve">anomaly </w:t>
+      </w:r>
+      <w:r>
+        <w:rPr>
+          <w:sz w:val="24"/>
+          <w:szCs w:val="24"/>
+          <w:lang w:val="en-IN"/>
+        </w:rPr>
+        <w:t xml:space="preserve">detection, </w:t>
+      </w:r>
+      <w:r>
+        <w:rPr>
+          <w:sz w:val="24"/>
+          <w:szCs w:val="24"/>
+          <w:lang w:val="en-IN"/>
+        </w:rPr>
+        <w:t>patter matching</w:t>
+      </w:r>
+      <w:r>
+        <w:rPr>
+          <w:sz w:val="24"/>
+          <w:szCs w:val="24"/>
+          <w:lang w:val="en-IN"/>
+        </w:rPr>
+        <w:t xml:space="preserve">, </w:t>
+      </w:r>
+      <w:r>
+        <w:rPr>
+          <w:sz w:val="24"/>
+          <w:szCs w:val="24"/>
+          <w:lang w:val="en-IN"/>
+        </w:rPr>
+        <w:t>unsupervised learning</w:t>
       </w:r>
     </w:p>
     <w:sectPr>

</xml_diff>